<commit_message>
Fixed defects #29, #30, #31. Modified the file: TeamTerminal_phase_1.docx
</commit_message>
<xml_diff>
--- a/documentation/__to_submit/development/TeamTerminal_phase_1.docx
+++ b/documentation/__to_submit/development/TeamTerminal_phase_1.docx
@@ -1,6 +1,6 @@
 
 <file path=word/document.xml><?xml version="1.0" encoding="utf-8"?>
-<w:document xmlns:wpc="http://schemas.microsoft.com/office/word/2010/wordprocessingCanvas" xmlns:cx="http://schemas.microsoft.com/office/drawing/2014/chartex" xmlns:cx1="http://schemas.microsoft.com/office/drawing/2015/9/8/chartex" xmlns:cx2="http://schemas.microsoft.com/office/drawing/2015/10/21/chartex" xmlns:cx3="http://schemas.microsoft.com/office/drawing/2016/5/9/chartex" xmlns:cx4="http://schemas.microsoft.com/office/drawing/2016/5/10/chartex" xmlns:cx5="http://schemas.microsoft.com/office/drawing/2016/5/11/chartex" xmlns:cx6="http://schemas.microsoft.com/office/drawing/2016/5/12/chartex" xmlns:cx7="http://schemas.microsoft.com/office/drawing/2016/5/13/chartex" xmlns:cx8="http://schemas.microsoft.com/office/drawing/2016/5/14/chartex" xmlns:mc="http://schemas.openxmlformats.org/markup-compatibility/2006" xmlns:aink="http://schemas.microsoft.com/office/drawing/2016/ink" xmlns:am3d="http://schemas.microsoft.com/office/drawing/2017/model3d" xmlns:o="urn:schemas-microsoft-com:office:office" xmlns:oel="http://schemas.microsoft.com/office/2019/extlst" xmlns:r="http://schemas.openxmlformats.org/officeDocument/2006/relationships" xmlns:m="http://schemas.openxmlformats.org/officeDocument/2006/math" xmlns:v="urn:schemas-microsoft-com:vml" xmlns:wp14="http://schemas.microsoft.com/office/word/2010/wordprocessingDrawing" xmlns:wp="http://schemas.openxmlformats.org/drawingml/2006/wordprocessingDrawing" xmlns:w10="urn:schemas-microsoft-com:office:word" xmlns:w="http://schemas.openxmlformats.org/wordprocessingml/2006/main" xmlns:w14="http://schemas.microsoft.com/office/word/2010/wordml" xmlns:w15="http://schemas.microsoft.com/office/word/2012/wordml" xmlns:w16cex="http://schemas.microsoft.com/office/word/2018/wordml/cex" xmlns:w16cid="http://schemas.microsoft.com/office/word/2016/wordml/cid" xmlns:w16="http://schemas.microsoft.com/office/word/2018/wordml" xmlns:w16sdtdh="http://schemas.microsoft.com/office/word/2020/wordml/sdtdatahash" xmlns:w16se="http://schemas.microsoft.com/office/word/2015/wordml/symex" xmlns:wpg="http://schemas.microsoft.com/office/word/2010/wordprocessingGroup" xmlns:wpi="http://schemas.microsoft.com/office/word/2010/wordprocessingInk" xmlns:wne="http://schemas.microsoft.com/office/word/2006/wordml" xmlns:wps="http://schemas.microsoft.com/office/word/2010/wordprocessingShape" mc:Ignorable="w14 w15 w16se w16cid w16 w16cex w16sdtdh wp14">
+<w:document xmlns:wpc="http://schemas.microsoft.com/office/word/2010/wordprocessingCanvas" xmlns:cx="http://schemas.microsoft.com/office/drawing/2014/chartex" xmlns:cx1="http://schemas.microsoft.com/office/drawing/2015/9/8/chartex" xmlns:cx2="http://schemas.microsoft.com/office/drawing/2015/10/21/chartex" xmlns:cx3="http://schemas.microsoft.com/office/drawing/2016/5/9/chartex" xmlns:cx4="http://schemas.microsoft.com/office/drawing/2016/5/10/chartex" xmlns:cx5="http://schemas.microsoft.com/office/drawing/2016/5/11/chartex" xmlns:cx6="http://schemas.microsoft.com/office/drawing/2016/5/12/chartex" xmlns:cx7="http://schemas.microsoft.com/office/drawing/2016/5/13/chartex" xmlns:cx8="http://schemas.microsoft.com/office/drawing/2016/5/14/chartex" xmlns:mc="http://schemas.openxmlformats.org/markup-compatibility/2006" xmlns:aink="http://schemas.microsoft.com/office/drawing/2016/ink" xmlns:am3d="http://schemas.microsoft.com/office/drawing/2017/model3d" xmlns:o="urn:schemas-microsoft-com:office:office" xmlns:oel="http://schemas.microsoft.com/office/2019/extlst" xmlns:r="http://schemas.openxmlformats.org/officeDocument/2006/relationships" xmlns:m="http://schemas.openxmlformats.org/officeDocument/2006/math" xmlns:v="urn:schemas-microsoft-com:vml" xmlns:wp14="http://schemas.microsoft.com/office/word/2010/wordprocessingDrawing" xmlns:wp="http://schemas.openxmlformats.org/drawingml/2006/wordprocessingDrawing" xmlns:w10="urn:schemas-microsoft-com:office:word" xmlns:w="http://schemas.openxmlformats.org/wordprocessingml/2006/main" xmlns:w14="http://schemas.microsoft.com/office/word/2010/wordml" xmlns:w15="http://schemas.microsoft.com/office/word/2012/wordml" xmlns:w16cex="http://schemas.microsoft.com/office/word/2018/wordml/cex" xmlns:w16cid="http://schemas.microsoft.com/office/word/2016/wordml/cid" xmlns:w16="http://schemas.microsoft.com/office/word/2018/wordml" xmlns:w16du="http://schemas.microsoft.com/office/word/2023/wordml/word16du" xmlns:w16sdtdh="http://schemas.microsoft.com/office/word/2020/wordml/sdtdatahash" xmlns:w16se="http://schemas.microsoft.com/office/word/2015/wordml/symex" xmlns:wpg="http://schemas.microsoft.com/office/word/2010/wordprocessingGroup" xmlns:wpi="http://schemas.microsoft.com/office/word/2010/wordprocessingInk" xmlns:wne="http://schemas.microsoft.com/office/word/2006/wordml" xmlns:wps="http://schemas.microsoft.com/office/word/2010/wordprocessingShape" mc:Ignorable="w14 w15 w16se w16cid w16 w16cex w16sdtdh wp14">
   <w:body>
     <w:p>
       <w:pPr>
@@ -4762,6 +4762,9 @@
             <w:r>
               <w:t>Initial version</w:t>
             </w:r>
+            <w:r>
+              <w:t>.</w:t>
+            </w:r>
           </w:p>
         </w:tc>
         <w:tc>
@@ -4832,6 +4835,9 @@
             <w:r>
               <w:t>, added names of team members</w:t>
             </w:r>
+            <w:r>
+              <w:t>.</w:t>
+            </w:r>
           </w:p>
         </w:tc>
         <w:tc>
@@ -4863,6 +4869,9 @@
             <w:pPr>
               <w:jc w:val="center"/>
             </w:pPr>
+            <w:r>
+              <w:t>2.0</w:t>
+            </w:r>
           </w:p>
         </w:tc>
         <w:tc>
@@ -4874,6 +4883,18 @@
               <w:jc w:val="center"/>
               <w:cnfStyle w:val="000000100000" w:firstRow="0" w:lastRow="0" w:firstColumn="0" w:lastColumn="0" w:oddVBand="0" w:evenVBand="0" w:oddHBand="1" w:evenHBand="0" w:firstRowFirstColumn="0" w:firstRowLastColumn="0" w:lastRowFirstColumn="0" w:lastRowLastColumn="0"/>
             </w:pPr>
+            <w:r>
+              <w:t>8</w:t>
+            </w:r>
+            <w:r>
+              <w:t>.</w:t>
+            </w:r>
+            <w:r>
+              <w:t>4</w:t>
+            </w:r>
+            <w:r>
+              <w:t>.2023.</w:t>
+            </w:r>
           </w:p>
         </w:tc>
         <w:tc>
@@ -4885,6 +4906,9 @@
               <w:jc w:val="center"/>
               <w:cnfStyle w:val="000000100000" w:firstRow="0" w:lastRow="0" w:firstColumn="0" w:lastColumn="0" w:oddVBand="0" w:evenVBand="0" w:oddHBand="1" w:evenHBand="0" w:firstRowFirstColumn="0" w:firstRowLastColumn="0" w:lastRowFirstColumn="0" w:lastRowLastColumn="0"/>
             </w:pPr>
+            <w:r>
+              <w:t>Fixed defects stated in the formal review done by team Psiledžije.</w:t>
+            </w:r>
           </w:p>
         </w:tc>
         <w:tc>
@@ -4896,6 +4920,9 @@
               <w:jc w:val="center"/>
               <w:cnfStyle w:val="000000100000" w:firstRow="0" w:lastRow="0" w:firstColumn="0" w:lastColumn="0" w:oddVBand="0" w:evenVBand="0" w:oddHBand="1" w:evenHBand="0" w:firstRowFirstColumn="0" w:firstRowLastColumn="0" w:lastRowFirstColumn="0" w:lastRowLastColumn="0"/>
             </w:pPr>
+            <w:r>
+              <w:t>Andrej Dujović, Aleksandar Radenković</w:t>
+            </w:r>
           </w:p>
         </w:tc>
       </w:tr>
@@ -5442,23 +5469,7 @@
           <w:sz w:val="28"/>
           <w:szCs w:val="28"/>
         </w:rPr>
-        <w:t xml:space="preserve">Having reviewed the current stock exchange programs/applications we have identified a significant issue common to all of them - </w:t>
-      </w:r>
-      <w:proofErr w:type="gramStart"/>
-      <w:r>
-        <w:rPr>
-          <w:sz w:val="28"/>
-          <w:szCs w:val="28"/>
-        </w:rPr>
-        <w:t>non user-friendly</w:t>
-      </w:r>
-      <w:proofErr w:type="gramEnd"/>
-      <w:r>
-        <w:rPr>
-          <w:sz w:val="28"/>
-          <w:szCs w:val="28"/>
-        </w:rPr>
-        <w:t xml:space="preserve"> interface which results in a steep learning curve for beginners. The “GoldenView” would resolve this issue with its intuitive interface while preserving some of the most significant features in existing programs. This would enable users with little to no prior experience to enter the world of finance with ease.</w:t>
+        <w:t>Having reviewed the current stock exchange programs/applications we have identified a significant issue common to all of them - non user-friendly interface which results in a steep learning curve for beginners. The “GoldenView” would resolve this issue with its intuitive interface while preserving some of the most significant features in existing programs. This would enable users with little to no prior experience to enter the world of finance with ease.</w:t>
       </w:r>
     </w:p>
     <w:p>
@@ -5669,6 +5680,34 @@
         </w:rPr>
         <w:t xml:space="preserve"> and options like buying/selling their stocks.</w:t>
       </w:r>
+      <w:r>
+        <w:rPr>
+          <w:sz w:val="28"/>
+          <w:szCs w:val="28"/>
+        </w:rPr>
+        <w:t xml:space="preserve"> They can file a request to become Broker</w:t>
+      </w:r>
+      <w:r>
+        <w:rPr>
+          <w:sz w:val="28"/>
+          <w:szCs w:val="28"/>
+        </w:rPr>
+        <w:t>s</w:t>
+      </w:r>
+      <w:r>
+        <w:rPr>
+          <w:sz w:val="28"/>
+          <w:szCs w:val="28"/>
+        </w:rPr>
+        <w:t xml:space="preserve"> and manage other Basic users’ portfolios</w:t>
+      </w:r>
+      <w:r>
+        <w:rPr>
+          <w:sz w:val="28"/>
+          <w:szCs w:val="28"/>
+        </w:rPr>
+        <w:t>.</w:t>
+      </w:r>
     </w:p>
     <w:p>
       <w:pPr>
@@ -5722,50 +5761,6 @@
     </w:p>
     <w:p>
       <w:pPr>
-        <w:pStyle w:val="ListParagraph"/>
-        <w:spacing w:line="360" w:lineRule="auto"/>
-        <w:ind w:left="1110"/>
-        <w:rPr>
-          <w:sz w:val="28"/>
-          <w:szCs w:val="28"/>
-        </w:rPr>
-      </w:pPr>
-    </w:p>
-    <w:p>
-      <w:pPr>
-        <w:pStyle w:val="ListParagraph"/>
-        <w:spacing w:line="360" w:lineRule="auto"/>
-        <w:ind w:left="1110"/>
-        <w:rPr>
-          <w:sz w:val="28"/>
-          <w:szCs w:val="28"/>
-        </w:rPr>
-      </w:pPr>
-    </w:p>
-    <w:p>
-      <w:pPr>
-        <w:pStyle w:val="ListParagraph"/>
-        <w:spacing w:line="360" w:lineRule="auto"/>
-        <w:ind w:left="1110"/>
-        <w:rPr>
-          <w:sz w:val="28"/>
-          <w:szCs w:val="28"/>
-        </w:rPr>
-      </w:pPr>
-    </w:p>
-    <w:p>
-      <w:pPr>
-        <w:pStyle w:val="ListParagraph"/>
-        <w:spacing w:line="360" w:lineRule="auto"/>
-        <w:ind w:left="1110"/>
-        <w:rPr>
-          <w:sz w:val="28"/>
-          <w:szCs w:val="28"/>
-        </w:rPr>
-      </w:pPr>
-    </w:p>
-    <w:p>
-      <w:pPr>
         <w:pStyle w:val="Heading2"/>
         <w:spacing w:line="360" w:lineRule="auto"/>
         <w:ind w:firstLine="720"/>
@@ -5778,6 +5773,7 @@
         <w:rPr>
           <w:color w:val="BF8F00" w:themeColor="accent4" w:themeShade="BF"/>
         </w:rPr>
+        <w:lastRenderedPageBreak/>
         <w:t xml:space="preserve">3.4 </w:t>
       </w:r>
       <w:r>
@@ -6058,15 +6054,13 @@
         </w:rPr>
         <w:t xml:space="preserve">Technologies that will be used for the client-side </w:t>
       </w:r>
-      <w:proofErr w:type="gramStart"/>
-      <w:r>
-        <w:rPr>
-          <w:sz w:val="28"/>
-          <w:szCs w:val="28"/>
-        </w:rPr>
-        <w:t>are:</w:t>
-      </w:r>
-      <w:proofErr w:type="gramEnd"/>
+      <w:r>
+        <w:rPr>
+          <w:sz w:val="28"/>
+          <w:szCs w:val="28"/>
+        </w:rPr>
+        <w:t>are</w:t>
+      </w:r>
       <w:r>
         <w:rPr>
           <w:sz w:val="28"/>
@@ -6268,17 +6262,10 @@
         <w:rPr>
           <w:color w:val="BF8F00" w:themeColor="accent4" w:themeShade="BF"/>
         </w:rPr>
-        <w:t xml:space="preserve">Features </w:t>
-      </w:r>
-      <w:proofErr w:type="gramStart"/>
-      <w:r>
-        <w:rPr>
-          <w:color w:val="BF8F00" w:themeColor="accent4" w:themeShade="BF"/>
-        </w:rPr>
-        <w:t>overview</w:t>
+        <w:lastRenderedPageBreak/>
+        <w:t>Features overview</w:t>
       </w:r>
       <w:bookmarkEnd w:id="12"/>
-      <w:proofErr w:type="gramEnd"/>
     </w:p>
     <w:p/>
     <w:tbl>
@@ -6675,7 +6662,21 @@
                 <w:sz w:val="28"/>
                 <w:szCs w:val="28"/>
               </w:rPr>
-              <w:t>Lates tips and news about stock market</w:t>
+              <w:t>Lates</w:t>
+            </w:r>
+            <w:r>
+              <w:rPr>
+                <w:sz w:val="28"/>
+                <w:szCs w:val="28"/>
+              </w:rPr>
+              <w:t>t</w:t>
+            </w:r>
+            <w:r>
+              <w:rPr>
+                <w:sz w:val="28"/>
+                <w:szCs w:val="28"/>
+              </w:rPr>
+              <w:t xml:space="preserve"> tips and news about stock market</w:t>
             </w:r>
           </w:p>
         </w:tc>
@@ -6788,6 +6789,7 @@
           <w:sz w:val="36"/>
           <w:szCs w:val="36"/>
         </w:rPr>
+        <w:lastRenderedPageBreak/>
         <w:t>Functional requirements</w:t>
       </w:r>
       <w:bookmarkEnd w:id="13"/>
@@ -7019,17 +7021,9 @@
         <w:rPr>
           <w:color w:val="BF8F00" w:themeColor="accent4" w:themeShade="BF"/>
         </w:rPr>
-        <w:t xml:space="preserve">Requesting to become a </w:t>
-      </w:r>
-      <w:proofErr w:type="gramStart"/>
-      <w:r>
-        <w:rPr>
-          <w:color w:val="BF8F00" w:themeColor="accent4" w:themeShade="BF"/>
-        </w:rPr>
-        <w:t>broker</w:t>
+        <w:t>Requesting to become a broker</w:t>
       </w:r>
       <w:bookmarkEnd w:id="17"/>
-      <w:proofErr w:type="gramEnd"/>
     </w:p>
     <w:p>
       <w:pPr>
@@ -7046,7 +7040,35 @@
           <w:sz w:val="28"/>
           <w:szCs w:val="28"/>
         </w:rPr>
-        <w:t xml:space="preserve">A registered basic user can request to become a Broker. When he sends the request through a </w:t>
+        <w:t xml:space="preserve">A registered basic user can request to become a Broker. When </w:t>
+      </w:r>
+      <w:r>
+        <w:rPr>
+          <w:sz w:val="28"/>
+          <w:szCs w:val="28"/>
+        </w:rPr>
+        <w:t>they</w:t>
+      </w:r>
+      <w:r>
+        <w:rPr>
+          <w:sz w:val="28"/>
+          <w:szCs w:val="28"/>
+        </w:rPr>
+        <w:t xml:space="preserve"> </w:t>
+      </w:r>
+      <w:r>
+        <w:rPr>
+          <w:sz w:val="28"/>
+          <w:szCs w:val="28"/>
+        </w:rPr>
+        <w:t>send</w:t>
+      </w:r>
+      <w:r>
+        <w:rPr>
+          <w:sz w:val="28"/>
+          <w:szCs w:val="28"/>
+        </w:rPr>
+        <w:t xml:space="preserve"> the request through a </w:t>
       </w:r>
       <w:r>
         <w:rPr>
@@ -7060,7 +7082,42 @@
           <w:sz w:val="28"/>
           <w:szCs w:val="28"/>
         </w:rPr>
-        <w:t>, he will then need to wait for the Administrator to accept or decline the request (based on the conclusion if that basic user is good enough to become a Broker). Administrator has an option to remove the status of a Broker from the user if needed.</w:t>
+        <w:t xml:space="preserve">, </w:t>
+      </w:r>
+      <w:r>
+        <w:rPr>
+          <w:sz w:val="28"/>
+          <w:szCs w:val="28"/>
+        </w:rPr>
+        <w:t>they</w:t>
+      </w:r>
+      <w:r>
+        <w:rPr>
+          <w:sz w:val="28"/>
+          <w:szCs w:val="28"/>
+        </w:rPr>
+        <w:t xml:space="preserve"> will then need to wait for the Administrator to accept or decline the request (based on the conclusion if that basic user is good enough to become a Broker). </w:t>
+      </w:r>
+      <w:r>
+        <w:rPr>
+          <w:sz w:val="28"/>
+          <w:szCs w:val="28"/>
+        </w:rPr>
+        <w:t xml:space="preserve">The </w:t>
+      </w:r>
+      <w:r>
+        <w:rPr>
+          <w:sz w:val="28"/>
+          <w:szCs w:val="28"/>
+        </w:rPr>
+        <w:t>A</w:t>
+      </w:r>
+      <w:r>
+        <w:rPr>
+          <w:sz w:val="28"/>
+          <w:szCs w:val="28"/>
+        </w:rPr>
+        <w:t>dministrator has an option to remove the status of a Broker from the user if needed.</w:t>
       </w:r>
     </w:p>
     <w:p>
@@ -7146,6 +7203,7 @@
         <w:rPr>
           <w:color w:val="BF8F00" w:themeColor="accent4" w:themeShade="BF"/>
         </w:rPr>
+        <w:lastRenderedPageBreak/>
         <w:t>Administration of the system</w:t>
       </w:r>
       <w:bookmarkEnd w:id="18"/>
@@ -7187,14 +7245,12 @@
         </w:rPr>
         <w:t xml:space="preserve">Real time </w:t>
       </w:r>
-      <w:proofErr w:type="gramStart"/>
       <w:r>
         <w:rPr>
           <w:color w:val="BF8F00" w:themeColor="accent4" w:themeShade="BF"/>
         </w:rPr>
         <w:t>assets</w:t>
       </w:r>
-      <w:proofErr w:type="gramEnd"/>
       <w:r>
         <w:rPr>
           <w:color w:val="BF8F00" w:themeColor="accent4" w:themeShade="BF"/>
@@ -7218,7 +7274,35 @@
           <w:sz w:val="28"/>
           <w:szCs w:val="28"/>
         </w:rPr>
-        <w:t xml:space="preserve">Every registered user can access the prices view that includes choosing the asset that will be shown, graph of changes in value over time and other basic information regarding that asset. </w:t>
+        <w:t xml:space="preserve">Every registered user can access the prices view that includes choosing </w:t>
+      </w:r>
+      <w:r>
+        <w:rPr>
+          <w:sz w:val="28"/>
+          <w:szCs w:val="28"/>
+        </w:rPr>
+        <w:t>which asset</w:t>
+      </w:r>
+      <w:r>
+        <w:rPr>
+          <w:sz w:val="28"/>
+          <w:szCs w:val="28"/>
+        </w:rPr>
+        <w:t xml:space="preserve"> will be shown, </w:t>
+      </w:r>
+      <w:r>
+        <w:rPr>
+          <w:sz w:val="28"/>
+          <w:szCs w:val="28"/>
+        </w:rPr>
+        <w:t xml:space="preserve">the </w:t>
+      </w:r>
+      <w:r>
+        <w:rPr>
+          <w:sz w:val="28"/>
+          <w:szCs w:val="28"/>
+        </w:rPr>
+        <w:t xml:space="preserve">graph of changes in value over time and other basic information regarding that asset. </w:t>
       </w:r>
       <w:r>
         <w:rPr>
@@ -7232,23 +7316,7 @@
           <w:sz w:val="28"/>
           <w:szCs w:val="28"/>
         </w:rPr>
-        <w:t xml:space="preserve"> graphs could display </w:t>
-      </w:r>
-      <w:proofErr w:type="spellStart"/>
-      <w:r>
-        <w:rPr>
-          <w:sz w:val="28"/>
-          <w:szCs w:val="28"/>
-        </w:rPr>
-        <w:t>GoldenView's</w:t>
-      </w:r>
-      <w:proofErr w:type="spellEnd"/>
-      <w:r>
-        <w:rPr>
-          <w:sz w:val="28"/>
-          <w:szCs w:val="28"/>
-        </w:rPr>
-        <w:t xml:space="preserve"> predictions of future trends.</w:t>
+        <w:t xml:space="preserve"> graphs could display GoldenView's predictions of future trends.</w:t>
       </w:r>
     </w:p>
     <w:p>
@@ -7293,7 +7361,35 @@
           <w:sz w:val="28"/>
           <w:szCs w:val="28"/>
         </w:rPr>
-        <w:t>Registered users can buy and sell assets, that will change their portfolio page where all their assets are listed.  User can monitor their portfolio at any moment in any page via a convenient sidebar</w:t>
+        <w:t xml:space="preserve">Registered users can buy and sell assets, that will change their portfolio page where all their assets are listed.  </w:t>
+      </w:r>
+      <w:r>
+        <w:rPr>
+          <w:sz w:val="28"/>
+          <w:szCs w:val="28"/>
+        </w:rPr>
+        <w:t>They</w:t>
+      </w:r>
+      <w:r>
+        <w:rPr>
+          <w:sz w:val="28"/>
+          <w:szCs w:val="28"/>
+        </w:rPr>
+        <w:t xml:space="preserve"> can</w:t>
+      </w:r>
+      <w:r>
+        <w:rPr>
+          <w:sz w:val="28"/>
+          <w:szCs w:val="28"/>
+        </w:rPr>
+        <w:t xml:space="preserve"> also</w:t>
+      </w:r>
+      <w:r>
+        <w:rPr>
+          <w:sz w:val="28"/>
+          <w:szCs w:val="28"/>
+        </w:rPr>
+        <w:t xml:space="preserve"> monitor their portfolio at any moment in any page via a convenient sidebar</w:t>
       </w:r>
       <w:r>
         <w:rPr>
@@ -7347,7 +7443,6 @@
         </w:rPr>
         <w:t xml:space="preserve">Brokers are able to send a request with the entered fee that the Basic user will pay, in order to help the </w:t>
       </w:r>
-      <w:proofErr w:type="gramStart"/>
       <w:r>
         <w:rPr>
           <w:sz w:val="28"/>
@@ -7355,7 +7450,13 @@
         </w:rPr>
         <w:t>user</w:t>
       </w:r>
-      <w:proofErr w:type="gramEnd"/>
+      <w:r>
+        <w:rPr>
+          <w:sz w:val="28"/>
+          <w:szCs w:val="28"/>
+        </w:rPr>
+        <w:t xml:space="preserve"> to</w:t>
+      </w:r>
       <w:r>
         <w:rPr>
           <w:sz w:val="28"/>
@@ -7407,7 +7508,21 @@
           <w:sz w:val="28"/>
           <w:szCs w:val="28"/>
         </w:rPr>
-        <w:t>A streamlined webpage equipped with the capability to compare two user-selected companies, using a range of collected parameters, and then provide the user with a clear indication of the more favorable option.</w:t>
+        <w:t>A streamlined webpage equipped with the capability to compare two user-selected companies</w:t>
+      </w:r>
+      <w:r>
+        <w:rPr>
+          <w:sz w:val="28"/>
+          <w:szCs w:val="28"/>
+        </w:rPr>
+        <w:t>,</w:t>
+      </w:r>
+      <w:r>
+        <w:rPr>
+          <w:sz w:val="28"/>
+          <w:szCs w:val="28"/>
+        </w:rPr>
+        <w:t xml:space="preserve"> using a range of collected parameters, and then provide the user with a clear indication of the more favorable option.</w:t>
       </w:r>
     </w:p>
     <w:p>
@@ -7557,7 +7672,21 @@
           <w:sz w:val="28"/>
           <w:szCs w:val="28"/>
         </w:rPr>
-        <w:t>. It is composed of a form that requires the user to fill in his name, email and a message that will be sent.</w:t>
+        <w:t xml:space="preserve">. It is composed of a form that requires the user to fill in </w:t>
+      </w:r>
+      <w:r>
+        <w:rPr>
+          <w:sz w:val="28"/>
+          <w:szCs w:val="28"/>
+        </w:rPr>
+        <w:t>their</w:t>
+      </w:r>
+      <w:r>
+        <w:rPr>
+          <w:sz w:val="28"/>
+          <w:szCs w:val="28"/>
+        </w:rPr>
+        <w:t xml:space="preserve"> name, email and a message that will be sent.</w:t>
       </w:r>
     </w:p>
     <w:p>
@@ -7595,7 +7724,70 @@
           <w:sz w:val="28"/>
           <w:szCs w:val="28"/>
         </w:rPr>
-        <w:t>Page that has a text, giving a disclaimer that the users are doing trading at their own risk, lost money can’t be returned.</w:t>
+        <w:t>The p</w:t>
+      </w:r>
+      <w:r>
+        <w:rPr>
+          <w:sz w:val="28"/>
+          <w:szCs w:val="28"/>
+        </w:rPr>
+        <w:t>age that has a disclaimer that the users are doing trading at their own risk</w:t>
+      </w:r>
+      <w:r>
+        <w:rPr>
+          <w:sz w:val="28"/>
+          <w:szCs w:val="28"/>
+        </w:rPr>
+        <w:t xml:space="preserve"> and that</w:t>
+      </w:r>
+      <w:r>
+        <w:rPr>
+          <w:sz w:val="28"/>
+          <w:szCs w:val="28"/>
+        </w:rPr>
+        <w:t xml:space="preserve"> lost money can</w:t>
+      </w:r>
+      <w:r>
+        <w:rPr>
+          <w:sz w:val="28"/>
+          <w:szCs w:val="28"/>
+        </w:rPr>
+        <w:t>no</w:t>
+      </w:r>
+      <w:r>
+        <w:rPr>
+          <w:sz w:val="28"/>
+          <w:szCs w:val="28"/>
+        </w:rPr>
+        <w:t>t be returned.</w:t>
+      </w:r>
+      <w:r>
+        <w:rPr>
+          <w:sz w:val="28"/>
+          <w:szCs w:val="28"/>
+        </w:rPr>
+        <w:t xml:space="preserve"> </w:t>
+      </w:r>
+      <w:r>
+        <w:rPr>
+          <w:sz w:val="28"/>
+          <w:szCs w:val="28"/>
+        </w:rPr>
+        <w:t xml:space="preserve">This page comes up after successful sign up and accepting the terms is mandatory for users to gain access to the rest of </w:t>
+      </w:r>
+      <w:r>
+        <w:rPr>
+          <w:sz w:val="28"/>
+          <w:szCs w:val="28"/>
+        </w:rPr>
+        <w:t>the webapp</w:t>
+      </w:r>
+      <w:r>
+        <w:rPr>
+          <w:sz w:val="28"/>
+          <w:szCs w:val="28"/>
+        </w:rPr>
+        <w:t>.</w:t>
       </w:r>
     </w:p>
     <w:p>
@@ -7637,7 +7829,21 @@
           <w:sz w:val="28"/>
           <w:szCs w:val="28"/>
         </w:rPr>
-        <w:t xml:space="preserve">As this is a web application for real-time trading on the stock market, all users are advised rethink all their purchases since changes to their portfolios are irreversible. Prices of </w:t>
+        <w:t xml:space="preserve">As this is a web application for real-time trading on the stock market, all users are advised </w:t>
+      </w:r>
+      <w:r>
+        <w:rPr>
+          <w:sz w:val="28"/>
+          <w:szCs w:val="28"/>
+        </w:rPr>
+        <w:t xml:space="preserve">to </w:t>
+      </w:r>
+      <w:r>
+        <w:rPr>
+          <w:sz w:val="28"/>
+          <w:szCs w:val="28"/>
+        </w:rPr>
+        <w:t xml:space="preserve">rethink all their purchases since changes to their portfolios are irreversible. Prices of </w:t>
       </w:r>
       <w:r>
         <w:rPr>
@@ -7660,15 +7866,13 @@
         </w:rPr>
         <w:t xml:space="preserve">change at rapid </w:t>
       </w:r>
-      <w:proofErr w:type="gramStart"/>
-      <w:r>
-        <w:rPr>
-          <w:sz w:val="28"/>
-          <w:szCs w:val="28"/>
-        </w:rPr>
-        <w:t>rates</w:t>
-      </w:r>
-      <w:proofErr w:type="gramEnd"/>
+      <w:r>
+        <w:rPr>
+          <w:sz w:val="28"/>
+          <w:szCs w:val="28"/>
+        </w:rPr>
+        <w:t>rates,</w:t>
+      </w:r>
       <w:r>
         <w:rPr>
           <w:sz w:val="28"/>
@@ -7691,28 +7895,16 @@
           <w:sz w:val="28"/>
           <w:szCs w:val="28"/>
         </w:rPr>
-        <w:t>Sensitive information and users' authorization credentials are stored permanently in the database and any kind of security breach could have fatal consequences such as overtaking users' access to financial assets purchase functionalities. Therefore, it is necessary for the users to have an option of updating their password.</w:t>
-      </w:r>
-    </w:p>
-    <w:p>
-      <w:pPr>
-        <w:spacing w:line="360" w:lineRule="auto"/>
-        <w:ind w:left="720"/>
-        <w:rPr>
-          <w:sz w:val="28"/>
-          <w:szCs w:val="28"/>
-        </w:rPr>
-      </w:pPr>
-    </w:p>
-    <w:p>
-      <w:pPr>
-        <w:spacing w:line="360" w:lineRule="auto"/>
-        <w:ind w:left="720"/>
-        <w:rPr>
-          <w:sz w:val="28"/>
-          <w:szCs w:val="28"/>
-        </w:rPr>
-      </w:pPr>
+        <w:t xml:space="preserve">Sensitive information and users' authorization credentials are stored permanently in the database and any kind of security breach could have fatal consequences such as overtaking users' access to financial assets </w:t>
+      </w:r>
+      <w:r>
+        <w:rPr>
+          <w:sz w:val="28"/>
+          <w:szCs w:val="28"/>
+        </w:rPr>
+        <w:lastRenderedPageBreak/>
+        <w:t>purchase functionalities. Therefore, it is necessary for the users to have an option of updating their password.</w:t>
+      </w:r>
     </w:p>
     <w:p>
       <w:pPr>
@@ -7753,7 +7945,7 @@
           <w:sz w:val="28"/>
           <w:szCs w:val="28"/>
         </w:rPr>
-        <w:t>All the afore mentioned critical functionalities should be thoroughly tested using unit and integration testing techniques</w:t>
+        <w:t>All the aforementioned critical functionalities should be thoroughly tested using unit and integration testing techniques</w:t>
       </w:r>
       <w:r>
         <w:rPr>
@@ -7838,7 +8030,21 @@
           <w:sz w:val="28"/>
           <w:szCs w:val="28"/>
         </w:rPr>
-        <w:t>Server must support Python and Django as well as have a fast internet connection that the quality of real-time transactions depends on</w:t>
+        <w:t>The</w:t>
+      </w:r>
+      <w:r>
+        <w:rPr>
+          <w:sz w:val="28"/>
+          <w:szCs w:val="28"/>
+        </w:rPr>
+        <w:t xml:space="preserve"> s</w:t>
+      </w:r>
+      <w:r>
+        <w:rPr>
+          <w:sz w:val="28"/>
+          <w:szCs w:val="28"/>
+        </w:rPr>
+        <w:t>erver must support Python and Django as well as have a fast internet connection that the quality of real-time transactions depends on</w:t>
       </w:r>
       <w:r>
         <w:rPr>
@@ -7859,7 +8065,35 @@
           <w:sz w:val="28"/>
           <w:szCs w:val="28"/>
         </w:rPr>
-        <w:t>The frontend should be accessible on the most web browsers. It's crucial to ensure that the web pages' layouts remain consistent to the design, regardless of the user's browser.</w:t>
+        <w:t>The frontend should be accessible on the most web browsers. It</w:t>
+      </w:r>
+      <w:r>
+        <w:rPr>
+          <w:sz w:val="28"/>
+          <w:szCs w:val="28"/>
+        </w:rPr>
+        <w:t xml:space="preserve"> i</w:t>
+      </w:r>
+      <w:r>
+        <w:rPr>
+          <w:sz w:val="28"/>
+          <w:szCs w:val="28"/>
+        </w:rPr>
+        <w:t xml:space="preserve">s crucial to ensure that the web pages' layouts remain consistent </w:t>
+      </w:r>
+      <w:r>
+        <w:rPr>
+          <w:sz w:val="28"/>
+          <w:szCs w:val="28"/>
+        </w:rPr>
+        <w:t>with</w:t>
+      </w:r>
+      <w:r>
+        <w:rPr>
+          <w:sz w:val="28"/>
+          <w:szCs w:val="28"/>
+        </w:rPr>
+        <w:t xml:space="preserve"> the design, regardless of the user's browser.</w:t>
       </w:r>
     </w:p>
     <w:p>
@@ -7943,17 +8177,9 @@
         <w:rPr>
           <w:color w:val="BF8F00" w:themeColor="accent4" w:themeShade="BF"/>
         </w:rPr>
-        <w:t xml:space="preserve">Instructions for using the web </w:t>
-      </w:r>
-      <w:proofErr w:type="gramStart"/>
-      <w:r>
-        <w:rPr>
-          <w:color w:val="BF8F00" w:themeColor="accent4" w:themeShade="BF"/>
-        </w:rPr>
-        <w:t>application</w:t>
+        <w:t>Instructions for using the web application</w:t>
       </w:r>
       <w:bookmarkEnd w:id="32"/>
-      <w:proofErr w:type="gramEnd"/>
     </w:p>
     <w:p>
       <w:pPr>
@@ -7991,7 +8217,15 @@
           <w:sz w:val="28"/>
           <w:szCs w:val="28"/>
         </w:rPr>
-        <w:t>how to request authorization from basic users to trade on their behalf, how to set up transaction fees, use case examples and tiny guides for novice users, etc</w:t>
+        <w:t xml:space="preserve">how to request authorization from basic users </w:t>
+      </w:r>
+      <w:r>
+        <w:rPr>
+          <w:sz w:val="28"/>
+          <w:szCs w:val="28"/>
+        </w:rPr>
+        <w:lastRenderedPageBreak/>
+        <w:t>to trade on their behalf, how to set up transaction fees, use case examples and tiny guides for novice users, etc</w:t>
       </w:r>
       <w:r>
         <w:rPr>
@@ -8000,17 +8234,6 @@
         </w:rPr>
         <w:t>.</w:t>
       </w:r>
-    </w:p>
-    <w:p>
-      <w:pPr>
-        <w:pStyle w:val="ListParagraph"/>
-        <w:spacing w:line="360" w:lineRule="auto"/>
-        <w:ind w:left="1110"/>
-        <w:rPr>
-          <w:sz w:val="28"/>
-          <w:szCs w:val="28"/>
-        </w:rPr>
-      </w:pPr>
     </w:p>
     <w:p>
       <w:pPr>
@@ -8055,7 +8278,21 @@
           <w:sz w:val="28"/>
           <w:szCs w:val="28"/>
         </w:rPr>
+        <w:t>“</w:t>
+      </w:r>
+      <w:r>
+        <w:rPr>
+          <w:sz w:val="28"/>
+          <w:szCs w:val="28"/>
+        </w:rPr>
         <w:t>GoldenView</w:t>
+      </w:r>
+      <w:r>
+        <w:rPr>
+          <w:sz w:val="28"/>
+          <w:szCs w:val="28"/>
+        </w:rPr>
+        <w:t>”</w:t>
       </w:r>
       <w:r>
         <w:rPr>
@@ -8160,17 +8397,8 @@
           <w:sz w:val="28"/>
           <w:szCs w:val="28"/>
         </w:rPr>
-        <w:t xml:space="preserve">Registration and log in of </w:t>
-      </w:r>
-      <w:proofErr w:type="gramStart"/>
-      <w:r>
-        <w:rPr>
-          <w:sz w:val="28"/>
-          <w:szCs w:val="28"/>
-        </w:rPr>
-        <w:t>users</w:t>
-      </w:r>
-      <w:proofErr w:type="gramEnd"/>
+        <w:t>Registration and log in of users</w:t>
+      </w:r>
     </w:p>
     <w:p>
       <w:pPr>
@@ -8314,7 +8542,7 @@
 </file>
 
 <file path=word/endnotes.xml><?xml version="1.0" encoding="utf-8"?>
-<w:endnotes xmlns:wpc="http://schemas.microsoft.com/office/word/2010/wordprocessingCanvas" xmlns:cx="http://schemas.microsoft.com/office/drawing/2014/chartex" xmlns:cx1="http://schemas.microsoft.com/office/drawing/2015/9/8/chartex" xmlns:cx2="http://schemas.microsoft.com/office/drawing/2015/10/21/chartex" xmlns:cx3="http://schemas.microsoft.com/office/drawing/2016/5/9/chartex" xmlns:cx4="http://schemas.microsoft.com/office/drawing/2016/5/10/chartex" xmlns:cx5="http://schemas.microsoft.com/office/drawing/2016/5/11/chartex" xmlns:cx6="http://schemas.microsoft.com/office/drawing/2016/5/12/chartex" xmlns:cx7="http://schemas.microsoft.com/office/drawing/2016/5/13/chartex" xmlns:cx8="http://schemas.microsoft.com/office/drawing/2016/5/14/chartex" xmlns:mc="http://schemas.openxmlformats.org/markup-compatibility/2006" xmlns:aink="http://schemas.microsoft.com/office/drawing/2016/ink" xmlns:am3d="http://schemas.microsoft.com/office/drawing/2017/model3d" xmlns:o="urn:schemas-microsoft-com:office:office" xmlns:oel="http://schemas.microsoft.com/office/2019/extlst" xmlns:r="http://schemas.openxmlformats.org/officeDocument/2006/relationships" xmlns:m="http://schemas.openxmlformats.org/officeDocument/2006/math" xmlns:v="urn:schemas-microsoft-com:vml" xmlns:wp14="http://schemas.microsoft.com/office/word/2010/wordprocessingDrawing" xmlns:wp="http://schemas.openxmlformats.org/drawingml/2006/wordprocessingDrawing" xmlns:w10="urn:schemas-microsoft-com:office:word" xmlns:w="http://schemas.openxmlformats.org/wordprocessingml/2006/main" xmlns:w14="http://schemas.microsoft.com/office/word/2010/wordml" xmlns:w15="http://schemas.microsoft.com/office/word/2012/wordml" xmlns:w16cex="http://schemas.microsoft.com/office/word/2018/wordml/cex" xmlns:w16cid="http://schemas.microsoft.com/office/word/2016/wordml/cid" xmlns:w16="http://schemas.microsoft.com/office/word/2018/wordml" xmlns:w16sdtdh="http://schemas.microsoft.com/office/word/2020/wordml/sdtdatahash" xmlns:w16se="http://schemas.microsoft.com/office/word/2015/wordml/symex" xmlns:wpg="http://schemas.microsoft.com/office/word/2010/wordprocessingGroup" xmlns:wpi="http://schemas.microsoft.com/office/word/2010/wordprocessingInk" xmlns:wne="http://schemas.microsoft.com/office/word/2006/wordml" xmlns:wps="http://schemas.microsoft.com/office/word/2010/wordprocessingShape" mc:Ignorable="w14 w15 w16se w16cid w16 w16cex w16sdtdh wp14">
+<w:endnotes xmlns:wpc="http://schemas.microsoft.com/office/word/2010/wordprocessingCanvas" xmlns:cx="http://schemas.microsoft.com/office/drawing/2014/chartex" xmlns:cx1="http://schemas.microsoft.com/office/drawing/2015/9/8/chartex" xmlns:cx2="http://schemas.microsoft.com/office/drawing/2015/10/21/chartex" xmlns:cx3="http://schemas.microsoft.com/office/drawing/2016/5/9/chartex" xmlns:cx4="http://schemas.microsoft.com/office/drawing/2016/5/10/chartex" xmlns:cx5="http://schemas.microsoft.com/office/drawing/2016/5/11/chartex" xmlns:cx6="http://schemas.microsoft.com/office/drawing/2016/5/12/chartex" xmlns:cx7="http://schemas.microsoft.com/office/drawing/2016/5/13/chartex" xmlns:cx8="http://schemas.microsoft.com/office/drawing/2016/5/14/chartex" xmlns:mc="http://schemas.openxmlformats.org/markup-compatibility/2006" xmlns:aink="http://schemas.microsoft.com/office/drawing/2016/ink" xmlns:am3d="http://schemas.microsoft.com/office/drawing/2017/model3d" xmlns:o="urn:schemas-microsoft-com:office:office" xmlns:oel="http://schemas.microsoft.com/office/2019/extlst" xmlns:r="http://schemas.openxmlformats.org/officeDocument/2006/relationships" xmlns:m="http://schemas.openxmlformats.org/officeDocument/2006/math" xmlns:v="urn:schemas-microsoft-com:vml" xmlns:wp14="http://schemas.microsoft.com/office/word/2010/wordprocessingDrawing" xmlns:wp="http://schemas.openxmlformats.org/drawingml/2006/wordprocessingDrawing" xmlns:w10="urn:schemas-microsoft-com:office:word" xmlns:w="http://schemas.openxmlformats.org/wordprocessingml/2006/main" xmlns:w14="http://schemas.microsoft.com/office/word/2010/wordml" xmlns:w15="http://schemas.microsoft.com/office/word/2012/wordml" xmlns:w16cex="http://schemas.microsoft.com/office/word/2018/wordml/cex" xmlns:w16cid="http://schemas.microsoft.com/office/word/2016/wordml/cid" xmlns:w16="http://schemas.microsoft.com/office/word/2018/wordml" xmlns:w16du="http://schemas.microsoft.com/office/word/2023/wordml/word16du" xmlns:w16sdtdh="http://schemas.microsoft.com/office/word/2020/wordml/sdtdatahash" xmlns:w16se="http://schemas.microsoft.com/office/word/2015/wordml/symex" xmlns:wpg="http://schemas.microsoft.com/office/word/2010/wordprocessingGroup" xmlns:wpi="http://schemas.microsoft.com/office/word/2010/wordprocessingInk" xmlns:wne="http://schemas.microsoft.com/office/word/2006/wordml" xmlns:wps="http://schemas.microsoft.com/office/word/2010/wordprocessingShape" mc:Ignorable="w14 w15 w16se w16cid w16 w16cex w16sdtdh wp14">
   <w:endnote w:type="separator" w:id="-1">
     <w:p>
       <w:pPr>
@@ -8339,7 +8567,7 @@
 </file>
 
 <file path=word/footer1.xml><?xml version="1.0" encoding="utf-8"?>
-<w:ftr xmlns:wpc="http://schemas.microsoft.com/office/word/2010/wordprocessingCanvas" xmlns:cx="http://schemas.microsoft.com/office/drawing/2014/chartex" xmlns:cx1="http://schemas.microsoft.com/office/drawing/2015/9/8/chartex" xmlns:cx2="http://schemas.microsoft.com/office/drawing/2015/10/21/chartex" xmlns:cx3="http://schemas.microsoft.com/office/drawing/2016/5/9/chartex" xmlns:cx4="http://schemas.microsoft.com/office/drawing/2016/5/10/chartex" xmlns:cx5="http://schemas.microsoft.com/office/drawing/2016/5/11/chartex" xmlns:cx6="http://schemas.microsoft.com/office/drawing/2016/5/12/chartex" xmlns:cx7="http://schemas.microsoft.com/office/drawing/2016/5/13/chartex" xmlns:cx8="http://schemas.microsoft.com/office/drawing/2016/5/14/chartex" xmlns:mc="http://schemas.openxmlformats.org/markup-compatibility/2006" xmlns:aink="http://schemas.microsoft.com/office/drawing/2016/ink" xmlns:am3d="http://schemas.microsoft.com/office/drawing/2017/model3d" xmlns:o="urn:schemas-microsoft-com:office:office" xmlns:oel="http://schemas.microsoft.com/office/2019/extlst" xmlns:r="http://schemas.openxmlformats.org/officeDocument/2006/relationships" xmlns:m="http://schemas.openxmlformats.org/officeDocument/2006/math" xmlns:v="urn:schemas-microsoft-com:vml" xmlns:wp14="http://schemas.microsoft.com/office/word/2010/wordprocessingDrawing" xmlns:wp="http://schemas.openxmlformats.org/drawingml/2006/wordprocessingDrawing" xmlns:w10="urn:schemas-microsoft-com:office:word" xmlns:w="http://schemas.openxmlformats.org/wordprocessingml/2006/main" xmlns:w14="http://schemas.microsoft.com/office/word/2010/wordml" xmlns:w15="http://schemas.microsoft.com/office/word/2012/wordml" xmlns:w16cex="http://schemas.microsoft.com/office/word/2018/wordml/cex" xmlns:w16cid="http://schemas.microsoft.com/office/word/2016/wordml/cid" xmlns:w16="http://schemas.microsoft.com/office/word/2018/wordml" xmlns:w16sdtdh="http://schemas.microsoft.com/office/word/2020/wordml/sdtdatahash" xmlns:w16se="http://schemas.microsoft.com/office/word/2015/wordml/symex" xmlns:wpg="http://schemas.microsoft.com/office/word/2010/wordprocessingGroup" xmlns:wpi="http://schemas.microsoft.com/office/word/2010/wordprocessingInk" xmlns:wne="http://schemas.microsoft.com/office/word/2006/wordml" xmlns:wps="http://schemas.microsoft.com/office/word/2010/wordprocessingShape" mc:Ignorable="w14 w15 w16se w16cid w16 w16cex w16sdtdh wp14">
+<w:ftr xmlns:wpc="http://schemas.microsoft.com/office/word/2010/wordprocessingCanvas" xmlns:cx="http://schemas.microsoft.com/office/drawing/2014/chartex" xmlns:cx1="http://schemas.microsoft.com/office/drawing/2015/9/8/chartex" xmlns:cx2="http://schemas.microsoft.com/office/drawing/2015/10/21/chartex" xmlns:cx3="http://schemas.microsoft.com/office/drawing/2016/5/9/chartex" xmlns:cx4="http://schemas.microsoft.com/office/drawing/2016/5/10/chartex" xmlns:cx5="http://schemas.microsoft.com/office/drawing/2016/5/11/chartex" xmlns:cx6="http://schemas.microsoft.com/office/drawing/2016/5/12/chartex" xmlns:cx7="http://schemas.microsoft.com/office/drawing/2016/5/13/chartex" xmlns:cx8="http://schemas.microsoft.com/office/drawing/2016/5/14/chartex" xmlns:mc="http://schemas.openxmlformats.org/markup-compatibility/2006" xmlns:aink="http://schemas.microsoft.com/office/drawing/2016/ink" xmlns:am3d="http://schemas.microsoft.com/office/drawing/2017/model3d" xmlns:o="urn:schemas-microsoft-com:office:office" xmlns:oel="http://schemas.microsoft.com/office/2019/extlst" xmlns:r="http://schemas.openxmlformats.org/officeDocument/2006/relationships" xmlns:m="http://schemas.openxmlformats.org/officeDocument/2006/math" xmlns:v="urn:schemas-microsoft-com:vml" xmlns:wp14="http://schemas.microsoft.com/office/word/2010/wordprocessingDrawing" xmlns:wp="http://schemas.openxmlformats.org/drawingml/2006/wordprocessingDrawing" xmlns:w10="urn:schemas-microsoft-com:office:word" xmlns:w="http://schemas.openxmlformats.org/wordprocessingml/2006/main" xmlns:w14="http://schemas.microsoft.com/office/word/2010/wordml" xmlns:w15="http://schemas.microsoft.com/office/word/2012/wordml" xmlns:w16cex="http://schemas.microsoft.com/office/word/2018/wordml/cex" xmlns:w16cid="http://schemas.microsoft.com/office/word/2016/wordml/cid" xmlns:w16="http://schemas.microsoft.com/office/word/2018/wordml" xmlns:w16du="http://schemas.microsoft.com/office/word/2023/wordml/word16du" xmlns:w16sdtdh="http://schemas.microsoft.com/office/word/2020/wordml/sdtdatahash" xmlns:w16se="http://schemas.microsoft.com/office/word/2015/wordml/symex" xmlns:wpg="http://schemas.microsoft.com/office/word/2010/wordprocessingGroup" xmlns:wpi="http://schemas.microsoft.com/office/word/2010/wordprocessingInk" xmlns:wne="http://schemas.microsoft.com/office/word/2006/wordml" xmlns:wps="http://schemas.microsoft.com/office/word/2010/wordprocessingShape" mc:Ignorable="w14 w15 w16se w16cid w16 w16cex w16sdtdh wp14">
   <w:sdt>
     <w:sdtPr>
       <w:id w:val="-1963264634"/>
@@ -8348,6 +8576,7 @@
         <w:docPartUnique/>
       </w:docPartObj>
     </w:sdtPr>
+    <w:sdtEndPr/>
     <w:sdtContent>
       <w:p>
         <w:pPr>
@@ -8591,7 +8820,7 @@
 </file>
 
 <file path=word/footnotes.xml><?xml version="1.0" encoding="utf-8"?>
-<w:footnotes xmlns:wpc="http://schemas.microsoft.com/office/word/2010/wordprocessingCanvas" xmlns:cx="http://schemas.microsoft.com/office/drawing/2014/chartex" xmlns:cx1="http://schemas.microsoft.com/office/drawing/2015/9/8/chartex" xmlns:cx2="http://schemas.microsoft.com/office/drawing/2015/10/21/chartex" xmlns:cx3="http://schemas.microsoft.com/office/drawing/2016/5/9/chartex" xmlns:cx4="http://schemas.microsoft.com/office/drawing/2016/5/10/chartex" xmlns:cx5="http://schemas.microsoft.com/office/drawing/2016/5/11/chartex" xmlns:cx6="http://schemas.microsoft.com/office/drawing/2016/5/12/chartex" xmlns:cx7="http://schemas.microsoft.com/office/drawing/2016/5/13/chartex" xmlns:cx8="http://schemas.microsoft.com/office/drawing/2016/5/14/chartex" xmlns:mc="http://schemas.openxmlformats.org/markup-compatibility/2006" xmlns:aink="http://schemas.microsoft.com/office/drawing/2016/ink" xmlns:am3d="http://schemas.microsoft.com/office/drawing/2017/model3d" xmlns:o="urn:schemas-microsoft-com:office:office" xmlns:oel="http://schemas.microsoft.com/office/2019/extlst" xmlns:r="http://schemas.openxmlformats.org/officeDocument/2006/relationships" xmlns:m="http://schemas.openxmlformats.org/officeDocument/2006/math" xmlns:v="urn:schemas-microsoft-com:vml" xmlns:wp14="http://schemas.microsoft.com/office/word/2010/wordprocessingDrawing" xmlns:wp="http://schemas.openxmlformats.org/drawingml/2006/wordprocessingDrawing" xmlns:w10="urn:schemas-microsoft-com:office:word" xmlns:w="http://schemas.openxmlformats.org/wordprocessingml/2006/main" xmlns:w14="http://schemas.microsoft.com/office/word/2010/wordml" xmlns:w15="http://schemas.microsoft.com/office/word/2012/wordml" xmlns:w16cex="http://schemas.microsoft.com/office/word/2018/wordml/cex" xmlns:w16cid="http://schemas.microsoft.com/office/word/2016/wordml/cid" xmlns:w16="http://schemas.microsoft.com/office/word/2018/wordml" xmlns:w16sdtdh="http://schemas.microsoft.com/office/word/2020/wordml/sdtdatahash" xmlns:w16se="http://schemas.microsoft.com/office/word/2015/wordml/symex" xmlns:wpg="http://schemas.microsoft.com/office/word/2010/wordprocessingGroup" xmlns:wpi="http://schemas.microsoft.com/office/word/2010/wordprocessingInk" xmlns:wne="http://schemas.microsoft.com/office/word/2006/wordml" xmlns:wps="http://schemas.microsoft.com/office/word/2010/wordprocessingShape" mc:Ignorable="w14 w15 w16se w16cid w16 w16cex w16sdtdh wp14">
+<w:footnotes xmlns:wpc="http://schemas.microsoft.com/office/word/2010/wordprocessingCanvas" xmlns:cx="http://schemas.microsoft.com/office/drawing/2014/chartex" xmlns:cx1="http://schemas.microsoft.com/office/drawing/2015/9/8/chartex" xmlns:cx2="http://schemas.microsoft.com/office/drawing/2015/10/21/chartex" xmlns:cx3="http://schemas.microsoft.com/office/drawing/2016/5/9/chartex" xmlns:cx4="http://schemas.microsoft.com/office/drawing/2016/5/10/chartex" xmlns:cx5="http://schemas.microsoft.com/office/drawing/2016/5/11/chartex" xmlns:cx6="http://schemas.microsoft.com/office/drawing/2016/5/12/chartex" xmlns:cx7="http://schemas.microsoft.com/office/drawing/2016/5/13/chartex" xmlns:cx8="http://schemas.microsoft.com/office/drawing/2016/5/14/chartex" xmlns:mc="http://schemas.openxmlformats.org/markup-compatibility/2006" xmlns:aink="http://schemas.microsoft.com/office/drawing/2016/ink" xmlns:am3d="http://schemas.microsoft.com/office/drawing/2017/model3d" xmlns:o="urn:schemas-microsoft-com:office:office" xmlns:oel="http://schemas.microsoft.com/office/2019/extlst" xmlns:r="http://schemas.openxmlformats.org/officeDocument/2006/relationships" xmlns:m="http://schemas.openxmlformats.org/officeDocument/2006/math" xmlns:v="urn:schemas-microsoft-com:vml" xmlns:wp14="http://schemas.microsoft.com/office/word/2010/wordprocessingDrawing" xmlns:wp="http://schemas.openxmlformats.org/drawingml/2006/wordprocessingDrawing" xmlns:w10="urn:schemas-microsoft-com:office:word" xmlns:w="http://schemas.openxmlformats.org/wordprocessingml/2006/main" xmlns:w14="http://schemas.microsoft.com/office/word/2010/wordml" xmlns:w15="http://schemas.microsoft.com/office/word/2012/wordml" xmlns:w16cex="http://schemas.microsoft.com/office/word/2018/wordml/cex" xmlns:w16cid="http://schemas.microsoft.com/office/word/2016/wordml/cid" xmlns:w16="http://schemas.microsoft.com/office/word/2018/wordml" xmlns:w16du="http://schemas.microsoft.com/office/word/2023/wordml/word16du" xmlns:w16sdtdh="http://schemas.microsoft.com/office/word/2020/wordml/sdtdatahash" xmlns:w16se="http://schemas.microsoft.com/office/word/2015/wordml/symex" xmlns:wpg="http://schemas.microsoft.com/office/word/2010/wordprocessingGroup" xmlns:wpi="http://schemas.microsoft.com/office/word/2010/wordprocessingInk" xmlns:wne="http://schemas.microsoft.com/office/word/2006/wordml" xmlns:wps="http://schemas.microsoft.com/office/word/2010/wordprocessingShape" mc:Ignorable="w14 w15 w16se w16cid w16 w16cex w16sdtdh wp14">
   <w:footnote w:type="separator" w:id="-1">
     <w:p>
       <w:pPr>
@@ -8616,7 +8845,7 @@
 </file>
 
 <file path=word/numbering.xml><?xml version="1.0" encoding="utf-8"?>
-<w:numbering xmlns:wpc="http://schemas.microsoft.com/office/word/2010/wordprocessingCanvas" xmlns:cx="http://schemas.microsoft.com/office/drawing/2014/chartex" xmlns:cx1="http://schemas.microsoft.com/office/drawing/2015/9/8/chartex" xmlns:cx2="http://schemas.microsoft.com/office/drawing/2015/10/21/chartex" xmlns:cx3="http://schemas.microsoft.com/office/drawing/2016/5/9/chartex" xmlns:cx4="http://schemas.microsoft.com/office/drawing/2016/5/10/chartex" xmlns:cx5="http://schemas.microsoft.com/office/drawing/2016/5/11/chartex" xmlns:cx6="http://schemas.microsoft.com/office/drawing/2016/5/12/chartex" xmlns:cx7="http://schemas.microsoft.com/office/drawing/2016/5/13/chartex" xmlns:cx8="http://schemas.microsoft.com/office/drawing/2016/5/14/chartex" xmlns:mc="http://schemas.openxmlformats.org/markup-compatibility/2006" xmlns:aink="http://schemas.microsoft.com/office/drawing/2016/ink" xmlns:am3d="http://schemas.microsoft.com/office/drawing/2017/model3d" xmlns:o="urn:schemas-microsoft-com:office:office" xmlns:oel="http://schemas.microsoft.com/office/2019/extlst" xmlns:r="http://schemas.openxmlformats.org/officeDocument/2006/relationships" xmlns:m="http://schemas.openxmlformats.org/officeDocument/2006/math" xmlns:v="urn:schemas-microsoft-com:vml" xmlns:wp14="http://schemas.microsoft.com/office/word/2010/wordprocessingDrawing" xmlns:wp="http://schemas.openxmlformats.org/drawingml/2006/wordprocessingDrawing" xmlns:w10="urn:schemas-microsoft-com:office:word" xmlns:w="http://schemas.openxmlformats.org/wordprocessingml/2006/main" xmlns:w14="http://schemas.microsoft.com/office/word/2010/wordml" xmlns:w15="http://schemas.microsoft.com/office/word/2012/wordml" xmlns:w16cex="http://schemas.microsoft.com/office/word/2018/wordml/cex" xmlns:w16cid="http://schemas.microsoft.com/office/word/2016/wordml/cid" xmlns:w16="http://schemas.microsoft.com/office/word/2018/wordml" xmlns:w16sdtdh="http://schemas.microsoft.com/office/word/2020/wordml/sdtdatahash" xmlns:w16se="http://schemas.microsoft.com/office/word/2015/wordml/symex" xmlns:wpg="http://schemas.microsoft.com/office/word/2010/wordprocessingGroup" xmlns:wpi="http://schemas.microsoft.com/office/word/2010/wordprocessingInk" xmlns:wne="http://schemas.microsoft.com/office/word/2006/wordml" xmlns:wps="http://schemas.microsoft.com/office/word/2010/wordprocessingShape" mc:Ignorable="w14 w15 w16se w16cid w16 w16cex w16sdtdh wp14">
+<w:numbering xmlns:wpc="http://schemas.microsoft.com/office/word/2010/wordprocessingCanvas" xmlns:cx="http://schemas.microsoft.com/office/drawing/2014/chartex" xmlns:cx1="http://schemas.microsoft.com/office/drawing/2015/9/8/chartex" xmlns:cx2="http://schemas.microsoft.com/office/drawing/2015/10/21/chartex" xmlns:cx3="http://schemas.microsoft.com/office/drawing/2016/5/9/chartex" xmlns:cx4="http://schemas.microsoft.com/office/drawing/2016/5/10/chartex" xmlns:cx5="http://schemas.microsoft.com/office/drawing/2016/5/11/chartex" xmlns:cx6="http://schemas.microsoft.com/office/drawing/2016/5/12/chartex" xmlns:cx7="http://schemas.microsoft.com/office/drawing/2016/5/13/chartex" xmlns:cx8="http://schemas.microsoft.com/office/drawing/2016/5/14/chartex" xmlns:mc="http://schemas.openxmlformats.org/markup-compatibility/2006" xmlns:aink="http://schemas.microsoft.com/office/drawing/2016/ink" xmlns:am3d="http://schemas.microsoft.com/office/drawing/2017/model3d" xmlns:o="urn:schemas-microsoft-com:office:office" xmlns:oel="http://schemas.microsoft.com/office/2019/extlst" xmlns:r="http://schemas.openxmlformats.org/officeDocument/2006/relationships" xmlns:m="http://schemas.openxmlformats.org/officeDocument/2006/math" xmlns:v="urn:schemas-microsoft-com:vml" xmlns:wp14="http://schemas.microsoft.com/office/word/2010/wordprocessingDrawing" xmlns:wp="http://schemas.openxmlformats.org/drawingml/2006/wordprocessingDrawing" xmlns:w10="urn:schemas-microsoft-com:office:word" xmlns:w="http://schemas.openxmlformats.org/wordprocessingml/2006/main" xmlns:w14="http://schemas.microsoft.com/office/word/2010/wordml" xmlns:w15="http://schemas.microsoft.com/office/word/2012/wordml" xmlns:w16cex="http://schemas.microsoft.com/office/word/2018/wordml/cex" xmlns:w16cid="http://schemas.microsoft.com/office/word/2016/wordml/cid" xmlns:w16="http://schemas.microsoft.com/office/word/2018/wordml" xmlns:w16du="http://schemas.microsoft.com/office/word/2023/wordml/word16du" xmlns:w16sdtdh="http://schemas.microsoft.com/office/word/2020/wordml/sdtdatahash" xmlns:w16se="http://schemas.microsoft.com/office/word/2015/wordml/symex" xmlns:wpg="http://schemas.microsoft.com/office/word/2010/wordprocessingGroup" xmlns:wpi="http://schemas.microsoft.com/office/word/2010/wordprocessingInk" xmlns:wne="http://schemas.microsoft.com/office/word/2006/wordml" xmlns:wps="http://schemas.microsoft.com/office/word/2010/wordprocessingShape" mc:Ignorable="w14 w15 w16se w16cid w16 w16cex w16sdtdh wp14">
   <w:abstractNum w:abstractNumId="0" w15:restartNumberingAfterBreak="0">
     <w:nsid w:val="1C341B33"/>
     <w:multiLevelType w:val="hybridMultilevel"/>

</xml_diff>

<commit_message>
Fixed defects #32 and #33 in the file: TeamTerminal_phase_1.docx.
</commit_message>
<xml_diff>
--- a/documentation/__to_submit/development/TeamTerminal_phase_1.docx
+++ b/documentation/__to_submit/development/TeamTerminal_phase_1.docx
@@ -4884,16 +4884,7 @@
               <w:cnfStyle w:val="000000100000" w:firstRow="0" w:lastRow="0" w:firstColumn="0" w:lastColumn="0" w:oddVBand="0" w:evenVBand="0" w:oddHBand="1" w:evenHBand="0" w:firstRowFirstColumn="0" w:firstRowLastColumn="0" w:lastRowFirstColumn="0" w:lastRowLastColumn="0"/>
             </w:pPr>
             <w:r>
-              <w:t>8</w:t>
-            </w:r>
-            <w:r>
-              <w:t>.</w:t>
-            </w:r>
-            <w:r>
-              <w:t>4</w:t>
-            </w:r>
-            <w:r>
-              <w:t>.2023.</w:t>
+              <w:t>8.4.2023.</w:t>
             </w:r>
           </w:p>
         </w:tc>
@@ -5827,14 +5818,28 @@
           <w:sz w:val="28"/>
           <w:szCs w:val="28"/>
         </w:rPr>
-        <w:t xml:space="preserve"> profiles, administration of the system, </w:t>
-      </w:r>
-      <w:r>
-        <w:rPr>
-          <w:sz w:val="28"/>
-          <w:szCs w:val="28"/>
-        </w:rPr>
-        <w:t>updating the information within the webapp.</w:t>
+        <w:t xml:space="preserve"> profiles,</w:t>
+      </w:r>
+      <w:r>
+        <w:rPr>
+          <w:sz w:val="28"/>
+          <w:szCs w:val="28"/>
+        </w:rPr>
+        <w:t xml:space="preserve"> and</w:t>
+      </w:r>
+      <w:r>
+        <w:rPr>
+          <w:sz w:val="28"/>
+          <w:szCs w:val="28"/>
+        </w:rPr>
+        <w:t xml:space="preserve"> administration of the system</w:t>
+      </w:r>
+      <w:r>
+        <w:rPr>
+          <w:sz w:val="28"/>
+          <w:szCs w:val="28"/>
+        </w:rPr>
+        <w:t>.</w:t>
       </w:r>
     </w:p>
     <w:p>
@@ -7223,7 +7228,7 @@
           <w:sz w:val="28"/>
           <w:szCs w:val="28"/>
         </w:rPr>
-        <w:t>Administrators have access to modify everything about the system. That includes accepting/denying user requests to become a Broker, deleting user accounts, changing web application information etc.</w:t>
+        <w:t>Administrators have access to modify everything about the system. That includes accepting/denying user requests to become a Broker, deleting user accounts, etc.</w:t>
       </w:r>
     </w:p>
     <w:p>
@@ -7766,28 +7771,7 @@
           <w:sz w:val="28"/>
           <w:szCs w:val="28"/>
         </w:rPr>
-        <w:t xml:space="preserve"> </w:t>
-      </w:r>
-      <w:r>
-        <w:rPr>
-          <w:sz w:val="28"/>
-          <w:szCs w:val="28"/>
-        </w:rPr>
-        <w:t xml:space="preserve">This page comes up after successful sign up and accepting the terms is mandatory for users to gain access to the rest of </w:t>
-      </w:r>
-      <w:r>
-        <w:rPr>
-          <w:sz w:val="28"/>
-          <w:szCs w:val="28"/>
-        </w:rPr>
-        <w:t>the webapp</w:t>
-      </w:r>
-      <w:r>
-        <w:rPr>
-          <w:sz w:val="28"/>
-          <w:szCs w:val="28"/>
-        </w:rPr>
-        <w:t>.</w:t>
+        <w:t xml:space="preserve"> This page comes up after successful sign up and accepting the terms is mandatory for users to gain access to the rest of the webapp.</w:t>
       </w:r>
     </w:p>
     <w:p>

</xml_diff>